<commit_message>
- Bổ sung thêm yêu cầu email khi điểm danh không đăng kí UC_15.
</commit_message>
<xml_diff>
--- a/Docs/Requirement/DD_RFID_UC-Specification_v1.0_(release1).docx
+++ b/Docs/Requirement/DD_RFID_UC-Specification_v1.0_(release1).docx
@@ -8400,19 +8400,17 @@
       <w:pPr>
         <w:ind w:left="0" w:firstLine="0"/>
       </w:pPr>
-      <w:bookmarkStart w:id="21" w:name="_GoBack"/>
-      <w:bookmarkEnd w:id="21"/>
     </w:p>
     <w:p>
       <w:pPr>
         <w:pStyle w:val="Demuccap1"/>
         <w:outlineLvl w:val="0"/>
       </w:pPr>
-      <w:bookmarkStart w:id="22" w:name="_Toc487891472"/>
+      <w:bookmarkStart w:id="21" w:name="_Toc487891472"/>
       <w:r>
         <w:t>Đăng ký thẻ:</w:t>
       </w:r>
-      <w:bookmarkEnd w:id="22"/>
+      <w:bookmarkEnd w:id="21"/>
     </w:p>
     <w:tbl>
       <w:tblPr>
@@ -8800,11 +8798,11 @@
         <w:pStyle w:val="Demuccap1"/>
         <w:outlineLvl w:val="0"/>
       </w:pPr>
-      <w:bookmarkStart w:id="23" w:name="_Toc487891473"/>
+      <w:bookmarkStart w:id="22" w:name="_Toc487891473"/>
       <w:r>
         <w:t>Điểm danh vào:</w:t>
       </w:r>
-      <w:bookmarkEnd w:id="23"/>
+      <w:bookmarkEnd w:id="22"/>
     </w:p>
     <w:tbl>
       <w:tblPr>
@@ -9368,16 +9366,16 @@
         <w:pStyle w:val="Demuccap1"/>
         <w:outlineLvl w:val="0"/>
       </w:pPr>
-      <w:bookmarkStart w:id="24" w:name="UC_15"/>
-      <w:bookmarkStart w:id="25" w:name="_Toc487891474"/>
+      <w:bookmarkStart w:id="23" w:name="UC_15"/>
+      <w:bookmarkStart w:id="24" w:name="_Toc487891474"/>
       <w:r>
         <w:t>Điểm danh khi chưa đăng ký</w:t>
       </w:r>
-      <w:bookmarkEnd w:id="24"/>
+      <w:bookmarkEnd w:id="23"/>
       <w:r>
         <w:t>:</w:t>
       </w:r>
-      <w:bookmarkEnd w:id="25"/>
+      <w:bookmarkEnd w:id="24"/>
     </w:p>
     <w:tbl>
       <w:tblPr>
@@ -9662,7 +9660,21 @@
               <w:rPr>
                 <w:b w:val="0"/>
               </w:rPr>
-              <w:t xml:space="preserve"> và số điện thoại.</w:t>
+              <w:t xml:space="preserve"> và số điện thoại</w:t>
+            </w:r>
+            <w:r>
+              <w:rPr>
+                <w:b w:val="0"/>
+              </w:rPr>
+              <w:t xml:space="preserve"> và email</w:t>
+            </w:r>
+            <w:bookmarkStart w:id="25" w:name="_GoBack"/>
+            <w:bookmarkEnd w:id="25"/>
+            <w:r>
+              <w:rPr>
+                <w:b w:val="0"/>
+              </w:rPr>
+              <w:t>.</w:t>
             </w:r>
           </w:p>
           <w:p>
@@ -12102,7 +12114,7 @@
         <v:path o:extrusionok="f" gradientshapeok="t" o:connecttype="rect"/>
         <o:lock v:ext="edit" aspectratio="t"/>
       </v:shapetype>
-      <v:shape id="_x0000_i1030" type="#_x0000_t75" style="width:2in;height:2in" o:bullet="t">
+      <v:shape id="_x0000_i1027" type="#_x0000_t75" style="width:2in;height:2in" o:bullet="t">
         <v:imagedata r:id="rId1" o:title=""/>
       </v:shape>
     </w:pict>
@@ -22398,7 +22410,7 @@
 </file>
 
 <file path=customXml/itemProps1.xml><?xml version="1.0" encoding="utf-8"?>
-<ds:datastoreItem xmlns:ds="http://schemas.openxmlformats.org/officeDocument/2006/customXml" ds:itemID="{B1596688-B289-40F2-88A9-4675332410AF}">
+<ds:datastoreItem xmlns:ds="http://schemas.openxmlformats.org/officeDocument/2006/customXml" ds:itemID="{4119EB77-BFE6-4267-A3E9-10F41AEF21F6}">
   <ds:schemaRefs>
     <ds:schemaRef ds:uri="http://schemas.openxmlformats.org/officeDocument/2006/bibliography"/>
   </ds:schemaRefs>

</xml_diff>